<commit_message>
Rust RISC-V ISA Simulator Qt GUI-V-0.1g
ARMSim: An Instruction-Set Simulator for the ARM processor (First Pass - Done)
Flexible Timing Simulation of RISC-V Processors with Sniper (First Pass - Done)
FAST, ACCURATE, and Validated Full-System Software Simulation of x86 Hardware (Pending)
ARMISS: An Instruction Set Simulator for the ARM Architecture (First Pass - Done)
ISA Semantics for ARMv8-A, RISC-V, and CHRI-MIPS (Pending)
Extensible and Configurable RISC-V based Virtual Prototype (First Pass - Done)
RISC5: Implementing the RISC-V ISA in gem5 (First Pass - Done)
Implementation of Direct Segments on a RISC-V Processor (Pending)
Full-System Simulation of Java Workloads with RISC-V and the Jikes Research Virtual Machine (Pending)
The RISC-V Reader – An Open Architecture Atlas, First Edition, 1.0.0, David Patterson, Andrew Waterman, November 7, 2017
</commit_message>
<xml_diff>
--- a/Rust RISC-V ISA Simulator Qt GUI-V-0.1g.docx
+++ b/Rust RISC-V ISA Simulator Qt GUI-V-0.1g.docx
@@ -543,7 +543,7 @@
         <w:rPr>
           <w:vertAlign w:val="superscript"/>
         </w:rPr>
-        <w:t>3</w:t>
+        <w:t>2</w:t>
       </w:r>
       <w:r>
         <w:rPr>
@@ -728,7 +728,7 @@
         <w:rPr>
           <w:vertAlign w:val="superscript"/>
         </w:rPr>
-        <w:t>3</w:t>
+        <w:t>2</w:t>
       </w:r>
       <w:r>
         <w:rPr>
@@ -853,91 +853,125 @@
     </w:p>
     <w:p>
       <w:pPr>
-        <w:ind w:left="360"/>
         <w:rPr>
           <w:b/>
         </w:rPr>
       </w:pPr>
     </w:p>
     <w:p>
-      <w:pPr>
-        <w:ind w:left="360"/>
-        <w:rPr>
-          <w:b/>
-        </w:rPr>
-      </w:pPr>
-      <w:r>
-        <w:rPr>
-          <w:b/>
-        </w:rPr>
-        <w:t xml:space="preserve">Data Structures, </w:t>
-      </w:r>
-      <w:r>
-        <w:rPr>
-          <w:b/>
-        </w:rPr>
-        <w:t xml:space="preserve">Software </w:t>
-      </w:r>
-      <w:r>
-        <w:rPr>
-          <w:b/>
-        </w:rPr>
-        <w:t xml:space="preserve">Modules, </w:t>
-      </w:r>
-      <w:r>
-        <w:rPr>
-          <w:b/>
-        </w:rPr>
-        <w:t xml:space="preserve">Software </w:t>
-      </w:r>
-      <w:r>
-        <w:rPr>
-          <w:b/>
-        </w:rPr>
-        <w:t>Processes</w:t>
+      <w:r>
+        <w:fldChar w:fldCharType="begin"/>
+      </w:r>
+      <w:r>
+        <w:instrText xml:space="preserve"> INCLUDEPICTURE "https://documents.lucidchart.com/documents/661ac21b-dee9-4fae-81c0-4d3069f696ae/pages/0_0?a=609&amp;x=-51&amp;y=122&amp;w=1417&amp;h=396&amp;store=1&amp;accept=image%2F*&amp;auth=LCA%201b9eff29dc666add0de12484db9f77d879bb13f0-ts%3D1558381763" \* MERGEFORMATINET </w:instrText>
+      </w:r>
+      <w:r>
+        <w:fldChar w:fldCharType="separate"/>
+      </w:r>
+      <w:r>
+        <w:rPr>
+          <w:noProof/>
+        </w:rPr>
+        <w:drawing>
+          <wp:inline distT="0" distB="0" distL="0" distR="0">
+            <wp:extent cx="6858000" cy="2650836"/>
+            <wp:effectExtent l="0" t="0" r="0" b="3810"/>
+            <wp:docPr id="7" name="Picture 7" descr="https://documents.lucidchart.com/documents/661ac21b-dee9-4fae-81c0-4d3069f696ae/pages/0_0?a=609&amp;x=-51&amp;y=122&amp;w=1417&amp;h=396&amp;store=1&amp;accept=image%2F*&amp;auth=LCA%201b9eff29dc666add0de12484db9f77d879bb13f0-ts%3D1558381763"/>
+            <wp:cNvGraphicFramePr>
+              <a:graphicFrameLocks xmlns:a="http://schemas.openxmlformats.org/drawingml/2006/main" noChangeAspect="1"/>
+            </wp:cNvGraphicFramePr>
+            <a:graphic xmlns:a="http://schemas.openxmlformats.org/drawingml/2006/main">
+              <a:graphicData uri="http://schemas.openxmlformats.org/drawingml/2006/picture">
+                <pic:pic xmlns:pic="http://schemas.openxmlformats.org/drawingml/2006/picture">
+                  <pic:nvPicPr>
+                    <pic:cNvPr id="0" name="Picture 1" descr="https://documents.lucidchart.com/documents/661ac21b-dee9-4fae-81c0-4d3069f696ae/pages/0_0?a=609&amp;x=-51&amp;y=122&amp;w=1417&amp;h=396&amp;store=1&amp;accept=image%2F*&amp;auth=LCA%201b9eff29dc666add0de12484db9f77d879bb13f0-ts%3D1558381763"/>
+                    <pic:cNvPicPr>
+                      <a:picLocks noChangeAspect="1" noChangeArrowheads="1"/>
+                    </pic:cNvPicPr>
+                  </pic:nvPicPr>
+                  <pic:blipFill>
+                    <a:blip r:embed="rId8">
+                      <a:extLst>
+                        <a:ext uri="{28A0092B-C50C-407E-A947-70E740481C1C}">
+                          <a14:useLocalDpi xmlns:a14="http://schemas.microsoft.com/office/drawing/2010/main" val="0"/>
+                        </a:ext>
+                      </a:extLst>
+                    </a:blip>
+                    <a:srcRect/>
+                    <a:stretch>
+                      <a:fillRect/>
+                    </a:stretch>
+                  </pic:blipFill>
+                  <pic:spPr bwMode="auto">
+                    <a:xfrm>
+                      <a:off x="0" y="0"/>
+                      <a:ext cx="6900520" cy="2667271"/>
+                    </a:xfrm>
+                    <a:prstGeom prst="rect">
+                      <a:avLst/>
+                    </a:prstGeom>
+                    <a:noFill/>
+                    <a:ln>
+                      <a:noFill/>
+                    </a:ln>
+                  </pic:spPr>
+                </pic:pic>
+              </a:graphicData>
+            </a:graphic>
+          </wp:inline>
+        </w:drawing>
+      </w:r>
+      <w:r>
+        <w:fldChar w:fldCharType="end"/>
       </w:r>
     </w:p>
     <w:p>
       <w:pPr>
-        <w:ind w:left="360"/>
-        <w:rPr>
-          <w:b/>
-        </w:rPr>
-      </w:pPr>
-      <w:r>
-        <w:rPr>
-          <w:b/>
-        </w:rPr>
-        <w:tab/>
+        <w:pStyle w:val="ListParagraph"/>
+        <w:numPr>
+          <w:ilvl w:val="0"/>
+          <w:numId w:val="11"/>
+        </w:numPr>
+        <w:rPr>
+          <w:b/>
+        </w:rPr>
+      </w:pPr>
+      <w:r>
+        <w:rPr>
+          <w:b/>
+        </w:rPr>
+        <w:t xml:space="preserve">                                                                                  (b)</w:t>
       </w:r>
     </w:p>
     <w:p>
       <w:pPr>
-        <w:ind w:left="360"/>
-        <w:rPr>
-          <w:b/>
-        </w:rPr>
-      </w:pPr>
-      <w:r>
-        <w:rPr>
-          <w:b/>
-        </w:rPr>
-        <w:t>Program Flow</w:t>
-      </w:r>
-      <w:r>
-        <w:rPr>
-          <w:b/>
-        </w:rPr>
-        <w:t>/Execution Model</w:t>
-      </w:r>
+        <w:rPr>
+          <w:b/>
+        </w:rPr>
+      </w:pPr>
     </w:p>
     <w:p>
       <w:pPr>
         <w:ind w:left="360"/>
-        <w:rPr>
-          <w:b/>
-        </w:rPr>
-      </w:pPr>
+      </w:pPr>
+      <w:r>
+        <w:t xml:space="preserve">A complete ISA implements the </w:t>
+      </w:r>
+      <w:r>
+        <w:t xml:space="preserve">management of processor resource, memory resource, I/O resource and </w:t>
+      </w:r>
+      <w:r>
+        <w:t>interrupts</w:t>
+      </w:r>
+      <w:r>
+        <w:rPr>
+          <w:vertAlign w:val="superscript"/>
+        </w:rPr>
+        <w:t>4</w:t>
+      </w:r>
+      <w:r>
+        <w:t>.</w:t>
+      </w:r>
     </w:p>
     <w:p>
       <w:pPr>
@@ -946,18 +980,6 @@
           <w:b/>
         </w:rPr>
       </w:pPr>
-      <w:r>
-        <w:rPr>
-          <w:b/>
-        </w:rPr>
-        <w:t>Data Flow M</w:t>
-      </w:r>
-      <w:r>
-        <w:rPr>
-          <w:b/>
-        </w:rPr>
-        <w:t>odel</w:t>
-      </w:r>
     </w:p>
     <w:p>
       <w:pPr>
@@ -966,6 +988,36 @@
           <w:b/>
         </w:rPr>
       </w:pPr>
+      <w:r>
+        <w:rPr>
+          <w:b/>
+        </w:rPr>
+        <w:t xml:space="preserve">Data Structures, </w:t>
+      </w:r>
+      <w:r>
+        <w:rPr>
+          <w:b/>
+        </w:rPr>
+        <w:t xml:space="preserve">Software </w:t>
+      </w:r>
+      <w:r>
+        <w:rPr>
+          <w:b/>
+        </w:rPr>
+        <w:t xml:space="preserve">Modules, </w:t>
+      </w:r>
+      <w:r>
+        <w:rPr>
+          <w:b/>
+        </w:rPr>
+        <w:t xml:space="preserve">Software </w:t>
+      </w:r>
+      <w:r>
+        <w:rPr>
+          <w:b/>
+        </w:rPr>
+        <w:t>Processes</w:t>
+      </w:r>
     </w:p>
     <w:p>
       <w:pPr>
@@ -974,70 +1026,244 @@
           <w:b/>
         </w:rPr>
       </w:pPr>
-      <w:r>
-        <w:rPr>
-          <w:b/>
-        </w:rPr>
-        <w:t>Tests</w:t>
-      </w:r>
     </w:p>
     <w:p>
       <w:pPr>
-        <w:ind w:left="360"/>
-        <w:rPr>
-          <w:b/>
-        </w:rPr>
-      </w:pPr>
-      <w:r>
-        <w:rPr>
-          <w:b/>
-        </w:rPr>
-        <w:tab/>
+        <w:ind w:left="360" w:firstLine="360"/>
+        <w:rPr>
+          <w:b/>
+        </w:rPr>
+      </w:pPr>
+      <w:r>
+        <w:rPr>
+          <w:b/>
+        </w:rPr>
+        <w:t>DS</w:t>
       </w:r>
     </w:p>
     <w:p>
       <w:pPr>
-        <w:ind w:left="360"/>
-        <w:rPr>
-          <w:b/>
-        </w:rPr>
-      </w:pPr>
-      <w:r>
-        <w:rPr>
-          <w:b/>
-        </w:rPr>
-        <w:t>Conclusion</w:t>
+        <w:ind w:left="1080" w:firstLine="360"/>
+        <w:rPr>
+          <w:color w:val="4472C4" w:themeColor="accent1"/>
+        </w:rPr>
+      </w:pPr>
+      <w:proofErr w:type="spellStart"/>
+      <w:r>
+        <w:rPr>
+          <w:color w:val="4472C4" w:themeColor="accent1"/>
+        </w:rPr>
+        <w:t>CPUState</w:t>
+      </w:r>
+      <w:proofErr w:type="spellEnd"/>
+      <w:r>
+        <w:rPr>
+          <w:color w:val="4472C4" w:themeColor="accent1"/>
+        </w:rPr>
+        <w:t>, Memory, Instruction</w:t>
       </w:r>
     </w:p>
     <w:p>
       <w:pPr>
-        <w:ind w:left="360"/>
-      </w:pPr>
+        <w:ind w:left="720"/>
+        <w:rPr>
+          <w:b/>
+        </w:rPr>
+      </w:pPr>
+      <w:r>
+        <w:rPr>
+          <w:b/>
+        </w:rPr>
+        <w:t>SM</w:t>
+      </w:r>
+      <w:r>
+        <w:rPr>
+          <w:b/>
+        </w:rPr>
+        <w:tab/>
+      </w:r>
     </w:p>
     <w:p>
       <w:pPr>
         <w:ind w:left="360"/>
-      </w:pPr>
-      <w:r>
-        <w:t xml:space="preserve">Their </w:t>
-      </w:r>
-      <w:r>
-        <w:t>various</w:t>
-      </w:r>
-      <w:r>
-        <w:t xml:space="preserve"> tools used </w:t>
-      </w:r>
-      <w:r>
-        <w:t>– such as Microsoft Word, Emacs, IntelliJ IDE, GCC – RISC-V Cross Compiler/GNU Tools Chain, Bluespec System Verilog Simulation Model – Bluespec Inc. (accuracy of implementation) and RISC-V Torture, CSMIT, AAPG (used by Processor team as necessary).</w:t>
+        <w:rPr>
+          <w:b/>
+        </w:rPr>
+      </w:pPr>
+      <w:r>
+        <w:rPr>
+          <w:b/>
+        </w:rPr>
+        <w:tab/>
+      </w:r>
+      <w:r>
+        <w:rPr>
+          <w:b/>
+        </w:rPr>
+        <w:tab/>
       </w:r>
     </w:p>
     <w:p>
-      <w:r>
-        <w:br w:type="page"/>
+      <w:pPr>
+        <w:ind w:left="360" w:firstLine="360"/>
+        <w:rPr>
+          <w:b/>
+        </w:rPr>
+      </w:pPr>
+      <w:r>
+        <w:rPr>
+          <w:b/>
+        </w:rPr>
+        <w:t>SP</w:t>
       </w:r>
     </w:p>
     <w:p>
       <w:pPr>
+        <w:ind w:left="360"/>
+        <w:rPr>
+          <w:b/>
+        </w:rPr>
+      </w:pPr>
+      <w:r>
+        <w:rPr>
+          <w:b/>
+        </w:rPr>
+        <w:tab/>
+      </w:r>
+      <w:r>
+        <w:rPr>
+          <w:b/>
+        </w:rPr>
+        <w:tab/>
+      </w:r>
+    </w:p>
+    <w:p>
+      <w:pPr>
+        <w:ind w:left="360"/>
+        <w:rPr>
+          <w:b/>
+        </w:rPr>
+      </w:pPr>
+      <w:r>
+        <w:rPr>
+          <w:b/>
+        </w:rPr>
+        <w:t>Program Flow</w:t>
+      </w:r>
+      <w:r>
+        <w:rPr>
+          <w:b/>
+        </w:rPr>
+        <w:t>/Execution Model</w:t>
+      </w:r>
+    </w:p>
+    <w:p>
+      <w:pPr>
+        <w:ind w:left="360"/>
+        <w:rPr>
+          <w:b/>
+        </w:rPr>
+      </w:pPr>
+    </w:p>
+    <w:p>
+      <w:pPr>
+        <w:ind w:left="360"/>
+        <w:rPr>
+          <w:b/>
+        </w:rPr>
+      </w:pPr>
+      <w:r>
+        <w:rPr>
+          <w:b/>
+        </w:rPr>
+        <w:t>Data Flow M</w:t>
+      </w:r>
+      <w:r>
+        <w:rPr>
+          <w:b/>
+        </w:rPr>
+        <w:t>odel</w:t>
+      </w:r>
+    </w:p>
+    <w:p>
+      <w:pPr>
+        <w:ind w:left="360"/>
+        <w:rPr>
+          <w:b/>
+        </w:rPr>
+      </w:pPr>
+    </w:p>
+    <w:p>
+      <w:pPr>
+        <w:ind w:left="360"/>
+        <w:rPr>
+          <w:b/>
+        </w:rPr>
+      </w:pPr>
+      <w:r>
+        <w:rPr>
+          <w:b/>
+        </w:rPr>
+        <w:t>Tests</w:t>
+      </w:r>
+    </w:p>
+    <w:p>
+      <w:pPr>
+        <w:ind w:left="360"/>
+        <w:rPr>
+          <w:b/>
+        </w:rPr>
+      </w:pPr>
+      <w:r>
+        <w:rPr>
+          <w:b/>
+        </w:rPr>
+        <w:tab/>
+      </w:r>
+    </w:p>
+    <w:p>
+      <w:pPr>
+        <w:ind w:left="360"/>
+        <w:rPr>
+          <w:b/>
+        </w:rPr>
+      </w:pPr>
+      <w:r>
+        <w:rPr>
+          <w:b/>
+        </w:rPr>
+        <w:t>Conclusion</w:t>
+      </w:r>
+    </w:p>
+    <w:p>
+      <w:pPr>
+        <w:ind w:left="360"/>
+      </w:pPr>
+    </w:p>
+    <w:p>
+      <w:pPr>
+        <w:ind w:left="360"/>
+      </w:pPr>
+      <w:r>
+        <w:t xml:space="preserve">Their </w:t>
+      </w:r>
+      <w:r>
+        <w:t>various</w:t>
+      </w:r>
+      <w:r>
+        <w:t xml:space="preserve"> tools used </w:t>
+      </w:r>
+      <w:r>
+        <w:t>such as Microsoft Word, Emacs, IntelliJ IDE, GCC – RISC-V Cross Compiler/GNU Tools Chain, Bluespec System Verilog Simulation Model – Bluespec Inc. (accuracy of implementation) and RISC-V Torture, CSMIT, AAPG (used by Processor team as necessary).</w:t>
+      </w:r>
+    </w:p>
+    <w:p>
+      <w:r>
+        <w:br w:type="page"/>
+      </w:r>
+    </w:p>
+    <w:p>
+      <w:pPr>
         <w:rPr>
           <w:sz w:val="21"/>
           <w:szCs w:val="21"/>
@@ -9862,6 +10088,9 @@
         <w:t>};</w:t>
       </w:r>
     </w:p>
+    <w:p/>
+    <w:p/>
+    <w:p/>
     <w:p/>
     <w:p/>
     <w:p/>
@@ -11510,6 +11739,9 @@
         </w:tc>
       </w:tr>
     </w:tbl>
+    <w:p/>
+    <w:p/>
+    <w:p/>
     <w:p>
       <w:r>
         <w:rPr>
@@ -11522,13 +11754,13 @@
               <wp:anchor distT="0" distB="0" distL="114300" distR="114300" simplePos="0" relativeHeight="251660288" behindDoc="0" locked="0" layoutInCell="1" allowOverlap="1">
                 <wp:simplePos x="0" y="0"/>
                 <wp:positionH relativeFrom="column">
-                  <wp:posOffset>1916430</wp:posOffset>
+                  <wp:posOffset>1916545</wp:posOffset>
                 </wp:positionH>
                 <wp:positionV relativeFrom="paragraph">
-                  <wp:posOffset>106103</wp:posOffset>
+                  <wp:posOffset>106218</wp:posOffset>
                 </wp:positionV>
-                <wp:extent cx="387927" cy="239683"/>
-                <wp:effectExtent l="0" t="0" r="19050" b="14605"/>
+                <wp:extent cx="369455" cy="239395"/>
+                <wp:effectExtent l="0" t="0" r="12065" b="14605"/>
                 <wp:wrapNone/>
                 <wp:docPr id="2" name="Text Box 2"/>
                 <wp:cNvGraphicFramePr/>
@@ -11539,7 +11771,7 @@
                       <wps:spPr>
                         <a:xfrm>
                           <a:off x="0" y="0"/>
-                          <a:ext cx="387927" cy="239683"/>
+                          <a:ext cx="369455" cy="239395"/>
                         </a:xfrm>
                         <a:prstGeom prst="rect">
                           <a:avLst/>
@@ -11585,7 +11817,7 @@
                 <v:stroke joinstyle="miter"/>
                 <v:path gradientshapeok="t" o:connecttype="rect"/>
               </v:shapetype>
-              <v:shape id="Text Box 2" o:spid="_x0000_s1026" type="#_x0000_t202" style="position:absolute;margin-left:150.9pt;margin-top:8.35pt;width:30.55pt;height:18.85pt;z-index:251660288;visibility:visible;mso-wrap-style:square;mso-width-percent:0;mso-height-percent:0;mso-wrap-distance-left:9pt;mso-wrap-distance-top:0;mso-wrap-distance-right:9pt;mso-wrap-distance-bottom:0;mso-position-horizontal:absolute;mso-position-horizontal-relative:text;mso-position-vertical:absolute;mso-position-vertical-relative:text;mso-width-percent:0;mso-height-percent:0;mso-width-relative:margin;mso-height-relative:margin;v-text-anchor:top" o:gfxdata="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" fillcolor="white [3201]" strokeweight=".5pt">
+              <v:shape id="Text Box 2" o:spid="_x0000_s1026" type="#_x0000_t202" style="position:absolute;margin-left:150.9pt;margin-top:8.35pt;width:29.1pt;height:18.85pt;z-index:251660288;visibility:visible;mso-wrap-style:square;mso-width-percent:0;mso-height-percent:0;mso-wrap-distance-left:9pt;mso-wrap-distance-top:0;mso-wrap-distance-right:9pt;mso-wrap-distance-bottom:0;mso-position-horizontal:absolute;mso-position-horizontal-relative:text;mso-position-vertical:absolute;mso-position-vertical-relative:text;mso-width-percent:0;mso-height-percent:0;mso-width-relative:margin;mso-height-relative:margin;v-text-anchor:top" o:gfxdata="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" fillcolor="white [3201]" strokeweight=".5pt">
                 <v:textbox>
                   <w:txbxContent>
                     <w:p>
@@ -11615,8 +11847,8 @@
                 <wp:positionV relativeFrom="paragraph">
                   <wp:posOffset>106218</wp:posOffset>
                 </wp:positionV>
-                <wp:extent cx="387350" cy="239683"/>
-                <wp:effectExtent l="0" t="0" r="19050" b="14605"/>
+                <wp:extent cx="378113" cy="239395"/>
+                <wp:effectExtent l="0" t="0" r="15875" b="14605"/>
                 <wp:wrapNone/>
                 <wp:docPr id="1" name="Text Box 1"/>
                 <wp:cNvGraphicFramePr/>
@@ -11627,7 +11859,7 @@
                       <wps:spPr>
                         <a:xfrm>
                           <a:off x="0" y="0"/>
-                          <a:ext cx="387350" cy="239683"/>
+                          <a:ext cx="378113" cy="239395"/>
                         </a:xfrm>
                         <a:prstGeom prst="rect">
                           <a:avLst/>
@@ -11669,7 +11901,7 @@
           </mc:Choice>
           <mc:Fallback>
             <w:pict>
-              <v:shape id="Text Box 1" o:spid="_x0000_s1027" type="#_x0000_t202" style="position:absolute;margin-left:.35pt;margin-top:8.35pt;width:30.5pt;height:18.85pt;z-index:251658240;visibility:visible;mso-wrap-style:square;mso-width-percent:0;mso-height-percent:0;mso-wrap-distance-left:9pt;mso-wrap-distance-top:0;mso-wrap-distance-right:9pt;mso-wrap-distance-bottom:0;mso-position-horizontal:absolute;mso-position-horizontal-relative:text;mso-position-vertical:absolute;mso-position-vertical-relative:text;mso-width-percent:0;mso-height-percent:0;mso-width-relative:margin;mso-height-relative:margin;v-text-anchor:top" o:gfxdata="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" fillcolor="white [3201]" strokeweight=".5pt">
+              <v:shape id="Text Box 1" o:spid="_x0000_s1027" type="#_x0000_t202" style="position:absolute;margin-left:.35pt;margin-top:8.35pt;width:29.75pt;height:18.85pt;z-index:251658240;visibility:visible;mso-wrap-style:square;mso-width-percent:0;mso-height-percent:0;mso-wrap-distance-left:9pt;mso-wrap-distance-top:0;mso-wrap-distance-right:9pt;mso-wrap-distance-bottom:0;mso-position-horizontal:absolute;mso-position-horizontal-relative:text;mso-position-vertical:absolute;mso-position-vertical-relative:text;mso-width-percent:0;mso-height-percent:0;mso-width-relative:margin;mso-height-relative:margin;v-text-anchor:top" o:gfxdata="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" fillcolor="white [3201]" strokeweight=".5pt">
                 <v:textbox>
                   <w:txbxContent>
                     <w:p>
@@ -13711,13 +13943,53 @@
         </w:numPr>
       </w:pPr>
       <w:r>
-        <w:t xml:space="preserve">The RISC-V Reader – An Open Architecture Atlas, </w:t>
-      </w:r>
-      <w:r>
-        <w:t xml:space="preserve">First Edition, 1.0.0, </w:t>
-      </w:r>
-      <w:r>
-        <w:t>David Patterson, Andrew Waterman, November 7, 2017</w:t>
+        <w:t xml:space="preserve">Full-System Simulation of Java Workloads with RISC-V and the </w:t>
+      </w:r>
+      <w:proofErr w:type="spellStart"/>
+      <w:r>
+        <w:t>Jikes</w:t>
+      </w:r>
+      <w:proofErr w:type="spellEnd"/>
+      <w:r>
+        <w:t xml:space="preserve"> Research Virtual Machine</w:t>
+      </w:r>
+      <w:r>
+        <w:t>,</w:t>
+      </w:r>
+      <w:r>
+        <w:t xml:space="preserve"> Martin Maas, </w:t>
+      </w:r>
+      <w:proofErr w:type="spellStart"/>
+      <w:r>
+        <w:t>Krste</w:t>
+      </w:r>
+      <w:proofErr w:type="spellEnd"/>
+      <w:r>
+        <w:t xml:space="preserve"> </w:t>
+      </w:r>
+      <w:proofErr w:type="spellStart"/>
+      <w:r>
+        <w:t>Asanovic</w:t>
+      </w:r>
+      <w:proofErr w:type="spellEnd"/>
+      <w:r>
+        <w:t xml:space="preserve">, John </w:t>
+      </w:r>
+      <w:proofErr w:type="spellStart"/>
+      <w:r>
+        <w:t>Kubiatowicz</w:t>
+      </w:r>
+      <w:proofErr w:type="spellEnd"/>
+      <w:r>
+        <w:t>, University of California, Berkeley</w:t>
+      </w:r>
+      <w:bookmarkStart w:id="2" w:name="_GoBack"/>
+      <w:bookmarkEnd w:id="2"/>
+      <w:r>
+        <w:t xml:space="preserve"> </w:t>
+      </w:r>
+      <w:r>
+        <w:t xml:space="preserve"> </w:t>
       </w:r>
     </w:p>
     <w:p>
@@ -13729,7 +14001,13 @@
         </w:numPr>
       </w:pPr>
       <w:r>
-        <w:t>Implementation of Direct Segments of a RISC-V Processors, Nikhita Kunati, Michael M. Switch</w:t>
+        <w:t xml:space="preserve">The RISC-V Reader – An Open Architecture Atlas, </w:t>
+      </w:r>
+      <w:r>
+        <w:t xml:space="preserve">First Edition, 1.0.0, </w:t>
+      </w:r>
+      <w:r>
+        <w:t>David Patterson, Andrew Waterman, November 7, 2017</w:t>
       </w:r>
     </w:p>
     <w:p>
@@ -13741,28 +14019,7 @@
         </w:numPr>
       </w:pPr>
       <w:r>
-        <w:t xml:space="preserve">The Rust Programming Language, </w:t>
-      </w:r>
-      <w:r>
-        <w:t>Steve K</w:t>
-      </w:r>
-      <w:r>
-        <w:t>l</w:t>
-      </w:r>
-      <w:r>
-        <w:t>abnik</w:t>
-      </w:r>
-      <w:r>
-        <w:t xml:space="preserve"> and Carlo Nichols</w:t>
-      </w:r>
-      <w:r>
-        <w:t xml:space="preserve"> with contributions from the Rust Community</w:t>
-      </w:r>
-      <w:r>
-        <w:t>, no scratch press, San Francisco, CA</w:t>
-      </w:r>
-      <w:r>
-        <w:t>.</w:t>
+        <w:t>Implementation of Direct Segments of a RISC-V Processors, Nikhita Kunati, Michael M. Switch</w:t>
       </w:r>
     </w:p>
     <w:p>
@@ -13774,10 +14031,28 @@
         </w:numPr>
       </w:pPr>
       <w:r>
-        <w:t xml:space="preserve">Mastering Qt 5, </w:t>
-      </w:r>
-      <w:r>
-        <w:t>Packet Publishing, December 2016.</w:t>
+        <w:t xml:space="preserve">The Rust Programming Language, </w:t>
+      </w:r>
+      <w:r>
+        <w:t>Steve K</w:t>
+      </w:r>
+      <w:r>
+        <w:t>l</w:t>
+      </w:r>
+      <w:r>
+        <w:t>abnik</w:t>
+      </w:r>
+      <w:r>
+        <w:t xml:space="preserve"> and Carlo Nichols</w:t>
+      </w:r>
+      <w:r>
+        <w:t xml:space="preserve"> with contributions from the Rust Community</w:t>
+      </w:r>
+      <w:r>
+        <w:t>, no scratch press, San Francisco, CA</w:t>
+      </w:r>
+      <w:r>
+        <w:t>.</w:t>
       </w:r>
     </w:p>
     <w:p>
@@ -13788,7 +14063,22 @@
           <w:numId w:val="6"/>
         </w:numPr>
       </w:pPr>
-      <w:hyperlink r:id="rId8" w:history="1">
+      <w:r>
+        <w:t xml:space="preserve">Mastering Qt 5, </w:t>
+      </w:r>
+      <w:r>
+        <w:t>Packet Publishing, December 2016.</w:t>
+      </w:r>
+    </w:p>
+    <w:p>
+      <w:pPr>
+        <w:pStyle w:val="ListParagraph"/>
+        <w:numPr>
+          <w:ilvl w:val="0"/>
+          <w:numId w:val="6"/>
+        </w:numPr>
+      </w:pPr>
+      <w:hyperlink r:id="rId9" w:history="1">
         <w:r>
           <w:rPr>
             <w:rStyle w:val="Hyperlink"/>
@@ -13817,7 +14107,7 @@
       <w:r>
         <w:t xml:space="preserve"> </w:t>
       </w:r>
-      <w:hyperlink r:id="rId9" w:history="1">
+      <w:hyperlink r:id="rId10" w:history="1">
         <w:r>
           <w:rPr>
             <w:rStyle w:val="Hyperlink"/>
@@ -13867,9 +14157,10 @@
     <w:p/>
     <w:p/>
     <w:p/>
+    <w:p/>
+    <w:p/>
     <w:p>
       <w:r>
-        <w:lastRenderedPageBreak/>
         <w:t>Paper Notes:</w:t>
       </w:r>
     </w:p>
@@ -13930,14 +14221,14 @@
           <w:b/>
         </w:rPr>
       </w:pPr>
-      <w:bookmarkStart w:id="2" w:name="_Ref6937780"/>
+      <w:bookmarkStart w:id="3" w:name="_Ref6937780"/>
       <w:r>
         <w:rPr>
           <w:b/>
         </w:rPr>
         <w:t>Flexible Timing Simulation of RISC-V Processors with Sniper</w:t>
       </w:r>
-      <w:bookmarkEnd w:id="2"/>
+      <w:bookmarkEnd w:id="3"/>
       <w:r>
         <w:rPr>
           <w:b/>
@@ -13977,6 +14268,21 @@
         </w:rPr>
         <w:t>FAST, ACCURATE, and Validated Full-System Software Simulation of x86 Hardware</w:t>
       </w:r>
+      <w:r>
+        <w:rPr>
+          <w:b/>
+        </w:rPr>
+        <w:t xml:space="preserve"> (</w:t>
+      </w:r>
+      <w:r>
+        <w:t>Pending</w:t>
+      </w:r>
+      <w:r>
+        <w:rPr>
+          <w:b/>
+        </w:rPr>
+        <w:t>)</w:t>
+      </w:r>
     </w:p>
     <w:p>
       <w:pPr>
@@ -14002,7 +14308,13 @@
         <w:t xml:space="preserve"> (</w:t>
       </w:r>
       <w:r>
-        <w:t>In Process</w:t>
+        <w:rPr>
+          <w:b/>
+        </w:rPr>
+        <w:t>First Pass</w:t>
+      </w:r>
+      <w:r>
+        <w:t xml:space="preserve"> - Done</w:t>
       </w:r>
       <w:r>
         <w:rPr>
@@ -14028,6 +14340,21 @@
         </w:rPr>
         <w:t>ISA Semantics for ARMv8-A, RISC-V, and CHRI-MIPS</w:t>
       </w:r>
+      <w:r>
+        <w:rPr>
+          <w:b/>
+        </w:rPr>
+        <w:t xml:space="preserve"> (</w:t>
+      </w:r>
+      <w:r>
+        <w:t>Pending</w:t>
+      </w:r>
+      <w:r>
+        <w:rPr>
+          <w:b/>
+        </w:rPr>
+        <w:t>)</w:t>
+      </w:r>
     </w:p>
     <w:p>
       <w:pPr>
@@ -14053,7 +14380,13 @@
         <w:t xml:space="preserve"> (</w:t>
       </w:r>
       <w:r>
-        <w:t>In Process</w:t>
+        <w:rPr>
+          <w:b/>
+        </w:rPr>
+        <w:t>First Pass</w:t>
+      </w:r>
+      <w:r>
+        <w:t xml:space="preserve"> - Done</w:t>
       </w:r>
       <w:r>
         <w:rPr>
@@ -14086,7 +14419,13 @@
         <w:t xml:space="preserve"> (</w:t>
       </w:r>
       <w:r>
-        <w:t>In Process</w:t>
+        <w:rPr>
+          <w:b/>
+        </w:rPr>
+        <w:t>First Pass</w:t>
+      </w:r>
+      <w:r>
+        <w:t xml:space="preserve"> - Done</w:t>
       </w:r>
       <w:r>
         <w:rPr>
@@ -14112,6 +14451,68 @@
         </w:rPr>
         <w:t>Implementation of Direct Segments on a RISC-V Processor</w:t>
       </w:r>
+      <w:r>
+        <w:rPr>
+          <w:b/>
+        </w:rPr>
+        <w:t xml:space="preserve"> (</w:t>
+      </w:r>
+      <w:r>
+        <w:t>Pending</w:t>
+      </w:r>
+      <w:r>
+        <w:rPr>
+          <w:b/>
+        </w:rPr>
+        <w:t>)</w:t>
+      </w:r>
+    </w:p>
+    <w:p>
+      <w:pPr>
+        <w:pStyle w:val="ListParagraph"/>
+        <w:numPr>
+          <w:ilvl w:val="0"/>
+          <w:numId w:val="8"/>
+        </w:numPr>
+        <w:rPr>
+          <w:b/>
+        </w:rPr>
+      </w:pPr>
+      <w:r>
+        <w:rPr>
+          <w:b/>
+        </w:rPr>
+        <w:t xml:space="preserve">Full-System Simulation of Java Workloads with RISC-V and the </w:t>
+      </w:r>
+      <w:proofErr w:type="spellStart"/>
+      <w:r>
+        <w:rPr>
+          <w:b/>
+        </w:rPr>
+        <w:t>Jikes</w:t>
+      </w:r>
+      <w:proofErr w:type="spellEnd"/>
+      <w:r>
+        <w:rPr>
+          <w:b/>
+        </w:rPr>
+        <w:t xml:space="preserve"> Research Vir</w:t>
+      </w:r>
+      <w:r>
+        <w:rPr>
+          <w:b/>
+        </w:rPr>
+        <w:t>tual Machine (</w:t>
+      </w:r>
+      <w:r>
+        <w:t>Pending</w:t>
+      </w:r>
+      <w:r>
+        <w:rPr>
+          <w:b/>
+        </w:rPr>
+        <w:t>)</w:t>
+      </w:r>
     </w:p>
     <w:p>
       <w:pPr>
@@ -14827,6 +15228,9 @@
       <w:r>
         <w:t>?</w:t>
       </w:r>
+      <w:r>
+        <w:t xml:space="preserve"> </w:t>
+      </w:r>
     </w:p>
     <w:p>
       <w:pPr>
@@ -14861,7 +15265,6 @@
         <w:rPr>
           <w:b/>
         </w:rPr>
-        <w:lastRenderedPageBreak/>
         <w:t xml:space="preserve">Implementation </w:t>
       </w:r>
       <w:r>
@@ -14916,6 +15319,7 @@
         <w:rPr>
           <w:b/>
         </w:rPr>
+        <w:lastRenderedPageBreak/>
         <w:t>Implementation Question</w:t>
       </w:r>
       <w:r>
@@ -14961,10 +15365,7 @@
         <w:t xml:space="preserve"> </w:t>
       </w:r>
       <w:r>
-        <w:t>– How do</w:t>
-      </w:r>
-      <w:r>
-        <w:t xml:space="preserve"> we address the issue of power and timing</w:t>
+        <w:t>– How do we address the issue of power and timing</w:t>
       </w:r>
       <w:r>
         <w:t>, should we have an associated table based on the technology to account for these</w:t>
@@ -15000,22 +15401,25 @@
         <w:t xml:space="preserve">would the details of </w:t>
       </w:r>
       <w:r>
-        <w:t>interrupt handling and system calls – interaction sequence as described by the code look like? (Test</w:t>
-      </w:r>
-      <w:r>
-        <w:t xml:space="preserve"> Software</w:t>
-      </w:r>
-      <w:r>
-        <w:t xml:space="preserve"> Code and the </w:t>
-      </w:r>
-      <w:r>
-        <w:t>Behavioral</w:t>
+        <w:t>interrupt handling and system calls – interaction sequence as described by the code look like? (</w:t>
+      </w:r>
+      <w:r>
+        <w:t>Software</w:t>
       </w:r>
       <w:r>
         <w:t xml:space="preserve"> </w:t>
       </w:r>
       <w:r>
-        <w:t>Model itself)</w:t>
+        <w:t xml:space="preserve">Side </w:t>
+      </w:r>
+      <w:r>
+        <w:t xml:space="preserve">Code and the Model </w:t>
+      </w:r>
+      <w:r>
+        <w:t xml:space="preserve">side </w:t>
+      </w:r>
+      <w:r>
+        <w:t>itself)</w:t>
       </w:r>
       <w:r>
         <w:t>.</w:t>
@@ -15038,8 +15442,6 @@
       <w:r>
         <w:t>– How would the debugger such as GDB work on it?</w:t>
       </w:r>
-      <w:bookmarkStart w:id="3" w:name="_GoBack"/>
-      <w:bookmarkEnd w:id="3"/>
     </w:p>
     <w:p>
       <w:pPr>
@@ -15120,6 +15522,351 @@
       </w:r>
       <w:r>
         <w:t>Modeling?</w:t>
+      </w:r>
+    </w:p>
+    <w:p>
+      <w:pPr>
+        <w:pStyle w:val="ListParagraph"/>
+        <w:numPr>
+          <w:ilvl w:val="0"/>
+          <w:numId w:val="2"/>
+        </w:numPr>
+      </w:pPr>
+      <w:r>
+        <w:rPr>
+          <w:b/>
+        </w:rPr>
+        <w:t>Implementation Note</w:t>
+      </w:r>
+      <w:r>
+        <w:t xml:space="preserve"> </w:t>
+      </w:r>
+      <w:r>
+        <w:t>–</w:t>
+      </w:r>
+      <w:r>
+        <w:t xml:space="preserve"> </w:t>
+      </w:r>
+      <w:r>
+        <w:t xml:space="preserve">RISC-V follows the </w:t>
+      </w:r>
+      <w:r>
+        <w:rPr>
+          <w:i/>
+        </w:rPr>
+        <w:t>release consistency</w:t>
+      </w:r>
+      <w:r>
+        <w:t xml:space="preserve"> memory model.</w:t>
+      </w:r>
+      <w:r>
+        <w:t xml:space="preserve"> </w:t>
+      </w:r>
+    </w:p>
+    <w:p>
+      <w:pPr>
+        <w:pStyle w:val="ListParagraph"/>
+        <w:numPr>
+          <w:ilvl w:val="0"/>
+          <w:numId w:val="2"/>
+        </w:numPr>
+      </w:pPr>
+      <w:r>
+        <w:rPr>
+          <w:b/>
+        </w:rPr>
+        <w:t>Implementation Note</w:t>
+      </w:r>
+      <w:r>
+        <w:t xml:space="preserve"> – RISC-V follows IEEE-754 2008 floating-point standard.</w:t>
+      </w:r>
+      <w:r>
+        <w:t xml:space="preserve"> Simulator implementation </w:t>
+      </w:r>
+      <w:r>
+        <w:t xml:space="preserve">will be targeted to </w:t>
+      </w:r>
+      <w:r>
+        <w:t xml:space="preserve">confirm to </w:t>
+      </w:r>
+      <w:r>
+        <w:t xml:space="preserve">the </w:t>
+      </w:r>
+      <w:r>
+        <w:t>specification</w:t>
+      </w:r>
+      <w:r>
+        <w:t>.</w:t>
+      </w:r>
+    </w:p>
+    <w:p>
+      <w:pPr>
+        <w:pStyle w:val="ListParagraph"/>
+        <w:numPr>
+          <w:ilvl w:val="0"/>
+          <w:numId w:val="2"/>
+        </w:numPr>
+      </w:pPr>
+      <w:r>
+        <w:rPr>
+          <w:b/>
+        </w:rPr>
+        <w:t>Implementation Note</w:t>
+      </w:r>
+      <w:r>
+        <w:t xml:space="preserve"> – </w:t>
+      </w:r>
+      <w:r>
+        <w:t xml:space="preserve">How </w:t>
+      </w:r>
+      <w:r>
+        <w:t>do we address different simulation paradigms high-level architectural and memory models</w:t>
+      </w:r>
+      <w:r>
+        <w:t>,</w:t>
+      </w:r>
+      <w:r>
+        <w:t xml:space="preserve"> and advanced simulation features</w:t>
+      </w:r>
+      <w:r>
+        <w:t xml:space="preserve">? Balancing achieving high accuracy </w:t>
+      </w:r>
+      <w:r>
+        <w:t>with reducing simulation time.</w:t>
+      </w:r>
+    </w:p>
+    <w:p>
+      <w:pPr>
+        <w:pStyle w:val="ListParagraph"/>
+        <w:numPr>
+          <w:ilvl w:val="0"/>
+          <w:numId w:val="2"/>
+        </w:numPr>
+      </w:pPr>
+      <w:r>
+        <w:rPr>
+          <w:b/>
+        </w:rPr>
+        <w:t xml:space="preserve">Implementation </w:t>
+      </w:r>
+      <w:r>
+        <w:rPr>
+          <w:b/>
+        </w:rPr>
+        <w:t>Question</w:t>
+      </w:r>
+      <w:r>
+        <w:rPr>
+          <w:b/>
+        </w:rPr>
+        <w:t xml:space="preserve"> </w:t>
+      </w:r>
+      <w:r>
+        <w:t>–</w:t>
+      </w:r>
+      <w:r>
+        <w:t xml:space="preserve"> </w:t>
+      </w:r>
+      <w:r>
+        <w:t xml:space="preserve">Will implement </w:t>
+      </w:r>
+      <w:r>
+        <w:t xml:space="preserve">system call emulation (SE) mode </w:t>
+      </w:r>
+      <w:r>
+        <w:t xml:space="preserve">that will replace program’s own system calls with ones </w:t>
+      </w:r>
+      <w:r>
+        <w:t>on/to</w:t>
+      </w:r>
+      <w:r>
+        <w:t xml:space="preserve"> the host?</w:t>
+      </w:r>
+      <w:r>
+        <w:t xml:space="preserve"> </w:t>
+      </w:r>
+    </w:p>
+    <w:p>
+      <w:pPr>
+        <w:pStyle w:val="ListParagraph"/>
+        <w:numPr>
+          <w:ilvl w:val="0"/>
+          <w:numId w:val="2"/>
+        </w:numPr>
+      </w:pPr>
+      <w:r>
+        <w:rPr>
+          <w:b/>
+        </w:rPr>
+        <w:t xml:space="preserve">Implementation Question </w:t>
+      </w:r>
+      <w:r>
+        <w:rPr>
+          <w:b/>
+        </w:rPr>
+        <w:t xml:space="preserve">– </w:t>
+      </w:r>
+      <w:r>
+        <w:t>H</w:t>
+      </w:r>
+      <w:r>
+        <w:t>ow are the checkpoint saved</w:t>
+      </w:r>
+      <w:r>
+        <w:t xml:space="preserve"> and used to resume the simulation</w:t>
+      </w:r>
+      <w:r>
+        <w:t>?</w:t>
+      </w:r>
+    </w:p>
+    <w:p>
+      <w:pPr>
+        <w:pStyle w:val="ListParagraph"/>
+        <w:numPr>
+          <w:ilvl w:val="0"/>
+          <w:numId w:val="2"/>
+        </w:numPr>
+      </w:pPr>
+      <w:r>
+        <w:rPr>
+          <w:b/>
+        </w:rPr>
+        <w:t xml:space="preserve">Implementation Question – </w:t>
+      </w:r>
+      <w:r>
+        <w:t xml:space="preserve">Will implementation </w:t>
+      </w:r>
+      <w:r>
+        <w:t>support</w:t>
+      </w:r>
+      <w:r>
+        <w:t xml:space="preserve"> </w:t>
+      </w:r>
+      <w:r>
+        <w:t>features and techniques such as phase analysis</w:t>
+      </w:r>
+      <w:r>
+        <w:t>?</w:t>
+      </w:r>
+    </w:p>
+    <w:p>
+      <w:pPr>
+        <w:pStyle w:val="ListParagraph"/>
+        <w:numPr>
+          <w:ilvl w:val="0"/>
+          <w:numId w:val="2"/>
+        </w:numPr>
+      </w:pPr>
+      <w:r>
+        <w:rPr>
+          <w:b/>
+        </w:rPr>
+        <w:t>Implementation Question</w:t>
+      </w:r>
+      <w:r>
+        <w:t xml:space="preserve"> – What all are the data</w:t>
+      </w:r>
+      <w:r>
+        <w:t xml:space="preserve"> sets that</w:t>
+      </w:r>
+      <w:r>
+        <w:t xml:space="preserve"> </w:t>
+      </w:r>
+      <w:r>
+        <w:t>will need to be</w:t>
+      </w:r>
+      <w:r>
+        <w:t xml:space="preserve"> generate</w:t>
+      </w:r>
+      <w:r>
+        <w:t>d</w:t>
+      </w:r>
+      <w:r>
+        <w:t xml:space="preserve"> to feed </w:t>
+      </w:r>
+      <w:r>
+        <w:t>as input to</w:t>
+      </w:r>
+      <w:r>
+        <w:t xml:space="preserve"> external tools so that we can get estimations such as power</w:t>
+      </w:r>
+      <w:r>
+        <w:t>, temperature, voltage noise</w:t>
+      </w:r>
+      <w:r>
+        <w:t xml:space="preserve"> etc.? </w:t>
+      </w:r>
+      <w:r>
+        <w:t>Is some of these tabulated so the we can embed in Behavioral Model.</w:t>
+      </w:r>
+    </w:p>
+    <w:p>
+      <w:pPr>
+        <w:pStyle w:val="ListParagraph"/>
+        <w:numPr>
+          <w:ilvl w:val="0"/>
+          <w:numId w:val="2"/>
+        </w:numPr>
+      </w:pPr>
+      <w:r>
+        <w:rPr>
+          <w:b/>
+        </w:rPr>
+        <w:t xml:space="preserve">Implementation Question </w:t>
+      </w:r>
+      <w:r>
+        <w:t xml:space="preserve">– What all are the test programs we should be executing </w:t>
+      </w:r>
+      <w:r>
+        <w:t xml:space="preserve">to </w:t>
+      </w:r>
+      <w:r>
+        <w:t xml:space="preserve">test the Behavioral Model and </w:t>
+      </w:r>
+      <w:r>
+        <w:t xml:space="preserve">development tools </w:t>
+      </w:r>
+      <w:r>
+        <w:t>setup</w:t>
+      </w:r>
+      <w:r>
+        <w:t>/flow</w:t>
+      </w:r>
+      <w:r>
+        <w:t>?</w:t>
+      </w:r>
+    </w:p>
+    <w:p>
+      <w:pPr>
+        <w:pStyle w:val="ListParagraph"/>
+        <w:numPr>
+          <w:ilvl w:val="0"/>
+          <w:numId w:val="2"/>
+        </w:numPr>
+      </w:pPr>
+      <w:r>
+        <w:rPr>
+          <w:b/>
+        </w:rPr>
+        <w:t xml:space="preserve">Implementation Question </w:t>
+      </w:r>
+      <w:r>
+        <w:t xml:space="preserve">– </w:t>
+      </w:r>
+      <w:r>
+        <w:t xml:space="preserve">How do we separate </w:t>
+      </w:r>
+      <w:r>
+        <w:t xml:space="preserve">microarchitecture </w:t>
+      </w:r>
+      <w:r>
+        <w:t>implementation</w:t>
+      </w:r>
+      <w:r>
+        <w:t xml:space="preserve"> form the generic functions allowing adaption of simulator for different </w:t>
+      </w:r>
+      <w:r>
+        <w:t>classes of processors?</w:t>
       </w:r>
     </w:p>
     <w:p>
@@ -15188,19 +15935,7 @@
         <w:footnoteRef/>
       </w:r>
       <w:r>
-        <w:t xml:space="preserve"> Instruction set simulator [ISS] execute target machine program</w:t>
-      </w:r>
-      <w:r>
-        <w:t>s</w:t>
-      </w:r>
-      <w:r>
-        <w:t xml:space="preserve"> by simulating the effects of each instruction</w:t>
-      </w:r>
-      <w:r>
-        <w:t xml:space="preserve"> on a target machine, one instruction</w:t>
-      </w:r>
-      <w:r>
-        <w:t xml:space="preserve"> at a time.</w:t>
+        <w:t xml:space="preserve"> Instruction set simulator [ISS] execute target machine programs by simulating the effects of each instruction on a target machine, one instruction at a time.</w:t>
       </w:r>
     </w:p>
   </w:footnote>
@@ -15831,6 +16566,95 @@
     </w:lvl>
   </w:abstractNum>
   <w:abstractNum w:abstractNumId="6" w15:restartNumberingAfterBreak="0">
+    <w:nsid w:val="33BB3BE3"/>
+    <w:multiLevelType w:val="hybridMultilevel"/>
+    <w:tmpl w:val="E29E89AE"/>
+    <w:lvl w:ilvl="0" w:tplc="783E6D48">
+      <w:start w:val="1"/>
+      <w:numFmt w:val="lowerLetter"/>
+      <w:lvlText w:val="(%1)"/>
+      <w:lvlJc w:val="left"/>
+      <w:pPr>
+        <w:ind w:left="2880" w:hanging="360"/>
+      </w:pPr>
+      <w:rPr>
+        <w:rFonts w:hint="default"/>
+      </w:rPr>
+    </w:lvl>
+    <w:lvl w:ilvl="1" w:tplc="04090019" w:tentative="1">
+      <w:start w:val="1"/>
+      <w:numFmt w:val="lowerLetter"/>
+      <w:lvlText w:val="%2."/>
+      <w:lvlJc w:val="left"/>
+      <w:pPr>
+        <w:ind w:left="3600" w:hanging="360"/>
+      </w:pPr>
+    </w:lvl>
+    <w:lvl w:ilvl="2" w:tplc="0409001B" w:tentative="1">
+      <w:start w:val="1"/>
+      <w:numFmt w:val="lowerRoman"/>
+      <w:lvlText w:val="%3."/>
+      <w:lvlJc w:val="right"/>
+      <w:pPr>
+        <w:ind w:left="4320" w:hanging="180"/>
+      </w:pPr>
+    </w:lvl>
+    <w:lvl w:ilvl="3" w:tplc="0409000F" w:tentative="1">
+      <w:start w:val="1"/>
+      <w:numFmt w:val="decimal"/>
+      <w:lvlText w:val="%4."/>
+      <w:lvlJc w:val="left"/>
+      <w:pPr>
+        <w:ind w:left="5040" w:hanging="360"/>
+      </w:pPr>
+    </w:lvl>
+    <w:lvl w:ilvl="4" w:tplc="04090019" w:tentative="1">
+      <w:start w:val="1"/>
+      <w:numFmt w:val="lowerLetter"/>
+      <w:lvlText w:val="%5."/>
+      <w:lvlJc w:val="left"/>
+      <w:pPr>
+        <w:ind w:left="5760" w:hanging="360"/>
+      </w:pPr>
+    </w:lvl>
+    <w:lvl w:ilvl="5" w:tplc="0409001B" w:tentative="1">
+      <w:start w:val="1"/>
+      <w:numFmt w:val="lowerRoman"/>
+      <w:lvlText w:val="%6."/>
+      <w:lvlJc w:val="right"/>
+      <w:pPr>
+        <w:ind w:left="6480" w:hanging="180"/>
+      </w:pPr>
+    </w:lvl>
+    <w:lvl w:ilvl="6" w:tplc="0409000F" w:tentative="1">
+      <w:start w:val="1"/>
+      <w:numFmt w:val="decimal"/>
+      <w:lvlText w:val="%7."/>
+      <w:lvlJc w:val="left"/>
+      <w:pPr>
+        <w:ind w:left="7200" w:hanging="360"/>
+      </w:pPr>
+    </w:lvl>
+    <w:lvl w:ilvl="7" w:tplc="04090019" w:tentative="1">
+      <w:start w:val="1"/>
+      <w:numFmt w:val="lowerLetter"/>
+      <w:lvlText w:val="%8."/>
+      <w:lvlJc w:val="left"/>
+      <w:pPr>
+        <w:ind w:left="7920" w:hanging="360"/>
+      </w:pPr>
+    </w:lvl>
+    <w:lvl w:ilvl="8" w:tplc="0409001B" w:tentative="1">
+      <w:start w:val="1"/>
+      <w:numFmt w:val="lowerRoman"/>
+      <w:lvlText w:val="%9."/>
+      <w:lvlJc w:val="right"/>
+      <w:pPr>
+        <w:ind w:left="8640" w:hanging="180"/>
+      </w:pPr>
+    </w:lvl>
+  </w:abstractNum>
+  <w:abstractNum w:abstractNumId="7" w15:restartNumberingAfterBreak="0">
     <w:nsid w:val="528C0D21"/>
     <w:multiLevelType w:val="hybridMultilevel"/>
     <w:tmpl w:val="C776A9F2"/>
@@ -15919,7 +16743,7 @@
       </w:pPr>
     </w:lvl>
   </w:abstractNum>
-  <w:abstractNum w:abstractNumId="7" w15:restartNumberingAfterBreak="0">
+  <w:abstractNum w:abstractNumId="8" w15:restartNumberingAfterBreak="0">
     <w:nsid w:val="57883C2C"/>
     <w:multiLevelType w:val="hybridMultilevel"/>
     <w:tmpl w:val="0486FC9E"/>
@@ -16008,7 +16832,7 @@
       </w:pPr>
     </w:lvl>
   </w:abstractNum>
-  <w:abstractNum w:abstractNumId="8" w15:restartNumberingAfterBreak="0">
+  <w:abstractNum w:abstractNumId="9" w15:restartNumberingAfterBreak="0">
     <w:nsid w:val="5F980C7E"/>
     <w:multiLevelType w:val="hybridMultilevel"/>
     <w:tmpl w:val="35B2746C"/>
@@ -16097,7 +16921,7 @@
       </w:pPr>
     </w:lvl>
   </w:abstractNum>
-  <w:abstractNum w:abstractNumId="9" w15:restartNumberingAfterBreak="0">
+  <w:abstractNum w:abstractNumId="10" w15:restartNumberingAfterBreak="0">
     <w:nsid w:val="6EC66F22"/>
     <w:multiLevelType w:val="hybridMultilevel"/>
     <w:tmpl w:val="43E64BD8"/>
@@ -16187,13 +17011,13 @@
     </w:lvl>
   </w:abstractNum>
   <w:num w:numId="1">
-    <w:abstractNumId w:val="9"/>
+    <w:abstractNumId w:val="10"/>
   </w:num>
   <w:num w:numId="2">
     <w:abstractNumId w:val="0"/>
   </w:num>
   <w:num w:numId="3">
-    <w:abstractNumId w:val="6"/>
+    <w:abstractNumId w:val="7"/>
   </w:num>
   <w:num w:numId="4">
     <w:abstractNumId w:val="3"/>
@@ -16202,19 +17026,22 @@
     <w:abstractNumId w:val="4"/>
   </w:num>
   <w:num w:numId="6">
-    <w:abstractNumId w:val="7"/>
+    <w:abstractNumId w:val="8"/>
   </w:num>
   <w:num w:numId="7">
     <w:abstractNumId w:val="1"/>
   </w:num>
   <w:num w:numId="8">
-    <w:abstractNumId w:val="8"/>
+    <w:abstractNumId w:val="9"/>
   </w:num>
   <w:num w:numId="9">
     <w:abstractNumId w:val="5"/>
   </w:num>
   <w:num w:numId="10">
     <w:abstractNumId w:val="2"/>
+  </w:num>
+  <w:num w:numId="11">
+    <w:abstractNumId w:val="6"/>
   </w:num>
 </w:numbering>
 </file>
@@ -16608,6 +17435,10 @@
   <w:style w:type="paragraph" w:default="1" w:styleId="Normal">
     <w:name w:val="Normal"/>
     <w:qFormat/>
+    <w:rsid w:val="00CA2717"/>
+    <w:rPr>
+      <w:rFonts w:ascii="Times New Roman" w:eastAsia="Times New Roman" w:hAnsi="Times New Roman" w:cs="Times New Roman"/>
+    </w:rPr>
   </w:style>
   <w:style w:type="paragraph" w:styleId="Heading3">
     <w:name w:val="heading 3"/>
@@ -16621,7 +17452,6 @@
       <w:outlineLvl w:val="2"/>
     </w:pPr>
     <w:rPr>
-      <w:rFonts w:ascii="Times New Roman" w:eastAsia="Times New Roman" w:hAnsi="Times New Roman" w:cs="Times New Roman"/>
       <w:b/>
       <w:bCs/>
       <w:sz w:val="27"/>
@@ -16743,9 +17573,6 @@
     <w:pPr>
       <w:spacing w:before="100" w:beforeAutospacing="1" w:after="100" w:afterAutospacing="1"/>
     </w:pPr>
-    <w:rPr>
-      <w:rFonts w:ascii="Times New Roman" w:eastAsia="Times New Roman" w:hAnsi="Times New Roman" w:cs="Times New Roman"/>
-    </w:rPr>
   </w:style>
   <w:style w:type="character" w:customStyle="1" w:styleId="cat-links">
     <w:name w:val="cat-links"/>
@@ -17083,7 +17910,7 @@
 </file>
 
 <file path=customXml/itemProps1.xml><?xml version="1.0" encoding="utf-8"?>
-<ds:datastoreItem xmlns:ds="http://schemas.openxmlformats.org/officeDocument/2006/customXml" ds:itemID="{0943A4C1-81A4-CC48-A47C-97C2E8A37741}">
+<ds:datastoreItem xmlns:ds="http://schemas.openxmlformats.org/officeDocument/2006/customXml" ds:itemID="{8AC2CD2B-641F-084B-AED6-E168F36F14F8}">
   <ds:schemaRefs>
     <ds:schemaRef ds:uri="http://schemas.openxmlformats.org/officeDocument/2006/bibliography"/>
   </ds:schemaRefs>

</xml_diff>